<commit_message>
Scenario's verbeterd en uitgebreid, takenlijst aangevuld
</commit_message>
<xml_diff>
--- a/documents/Scenario NewsTopia v2.docx
+++ b/documents/Scenario NewsTopia v2.docx
@@ -4,7 +4,7 @@
   <w:body>
     <w:p>
       <w:pPr>
-        <w:pStyle w:val="Kop1"/>
+        <w:pStyle w:val="Heading1"/>
       </w:pPr>
       <w:r>
         <w:t>Gebruiker-scenario’s</w:t>
@@ -144,13 +144,20 @@
       <w:r>
         <w:t xml:space="preserve"> </w:t>
       </w:r>
-    </w:p>
-    <w:p>
+      <w:r>
+        <w:br/>
+      </w:r>
       <w:r>
         <w:t>Hij schrijft een kort stukje over wat hij te weten kwam van de chef kok en klikt op "plaatsen".</w:t>
       </w:r>
       <w:r>
-        <w:t xml:space="preserve"> Omdat het een nieuw artikel is wordt het meteen op de website geplaatst.</w:t>
+        <w:t xml:space="preserve"> </w:t>
+      </w:r>
+      <w:r>
+        <w:t xml:space="preserve"> </w:t>
+      </w:r>
+      <w:r>
+        <w:t>Omdat het een nieuw artikel is wordt het meteen op de website geplaatst.</w:t>
       </w:r>
     </w:p>
     <w:p/>
@@ -267,7 +274,31 @@
         <w:rPr>
           <w:i/>
         </w:rPr>
-        <w:t>KillFace is klaar na zijn shift in het restaurant. Hij moet nog 45min wachten voor hij zijn trein kan nemen en surft naar newstopia.com. KillFace bekijkt newstopia.com regelmatig omdat hij graag op de hoogte is van wat er rond hem leeft.</w:t>
+        <w:t>KillFace is klaar na zijn shift in het restaurant. Hij moet nog 45</w:t>
+      </w:r>
+      <w:r>
+        <w:rPr>
+          <w:i/>
+        </w:rPr>
+        <w:t xml:space="preserve"> </w:t>
+      </w:r>
+      <w:r>
+        <w:rPr>
+          <w:i/>
+        </w:rPr>
+        <w:t>min</w:t>
+      </w:r>
+      <w:r>
+        <w:rPr>
+          <w:i/>
+        </w:rPr>
+        <w:t>uten</w:t>
+      </w:r>
+      <w:r>
+        <w:rPr>
+          <w:i/>
+        </w:rPr>
+        <w:t xml:space="preserve"> wachten voor hij zijn trein kan nemen en surft naar newstopia.com. KillFace bekijkt newstopia.com regelmatig omdat hij graag op de hoogte is van wat er rond hem leeft.</w:t>
       </w:r>
     </w:p>
     <w:p>
@@ -309,8 +340,6 @@
       <w:r>
         <w:br/>
       </w:r>
-      <w:bookmarkStart w:id="0" w:name="_GoBack"/>
-      <w:bookmarkEnd w:id="0"/>
       <w:r>
         <w:t>Daar valt zijn oog onmiddellijk op het artikel dat AwesomeX 30min geleden had geplaatst.</w:t>
       </w:r>
@@ -391,25 +420,29 @@
       </w:r>
       <w:proofErr w:type="spellEnd"/>
       <w:r>
-        <w:t xml:space="preserve">” zodat hij het automatisch volgt op zijn </w:t>
-      </w:r>
-      <w:proofErr w:type="spellStart"/>
-      <w:r>
-        <w:t>home-pagina</w:t>
-      </w:r>
-      <w:proofErr w:type="spellEnd"/>
-      <w:r>
-        <w:t>.</w:t>
-      </w:r>
-    </w:p>
-    <w:p>
+        <w:t>” zodat hij het automatisch volgt op zijn home-</w:t>
+      </w:r>
+      <w:proofErr w:type="spellStart"/>
+      <w:r>
+        <w:t>pagina.</w:t>
+      </w:r>
+      <w:proofErr w:type="spellEnd"/>
+      <w:r>
+        <w:br/>
+      </w:r>
       <w:r>
         <w:t>Daarna klikt hij op "bewerk artikel" en logt in op newstopia.com met zijn account.</w:t>
       </w:r>
-    </w:p>
-    <w:p>
-      <w:r>
-        <w:t xml:space="preserve">KillFace geeft de alinea geschreven door </w:t>
+      <w:r>
+        <w:br/>
+      </w:r>
+      <w:proofErr w:type="spellStart"/>
+      <w:r>
+        <w:t>KillFace</w:t>
+      </w:r>
+      <w:proofErr w:type="spellEnd"/>
+      <w:r>
+        <w:t xml:space="preserve"> geeft de alinea geschreven door </w:t>
       </w:r>
       <w:proofErr w:type="spellStart"/>
       <w:r>
@@ -427,15 +460,37 @@
       <w:r>
         <w:t>" om duidelijk te maken dat hij de inhoud bevestigd.</w:t>
       </w:r>
-    </w:p>
-    <w:p>
-      <w:r>
-        <w:t>Hij plaatst een nieuw alinea bij het artikel waar hij de wereld verteld over dat ook hesp van hun geliefde croque-monsieurs zal verdwijnen.</w:t>
-      </w:r>
-    </w:p>
-    <w:p>
-      <w:r>
-        <w:t>Wanneer KillFace klaar is met typen duwt hij op "plaatsen" en vertrekt om zijn trein te halen.</w:t>
+      <w:r>
+        <w:br/>
+      </w:r>
+      <w:r>
+        <w:t>Hij plaatst een nieuw alinea bij het ar</w:t>
+      </w:r>
+      <w:r>
+        <w:t xml:space="preserve">tikel waar hij de wereld vertelt </w:t>
+      </w:r>
+      <w:r>
+        <w:t xml:space="preserve">dat ook </w:t>
+      </w:r>
+      <w:r>
+        <w:t xml:space="preserve">de </w:t>
+      </w:r>
+      <w:r>
+        <w:t>hesp van hun geliefde croque-monsieurs zal verdwijnen.</w:t>
+      </w:r>
+      <w:r>
+        <w:br/>
+      </w:r>
+      <w:r>
+        <w:t xml:space="preserve">Wanneer </w:t>
+      </w:r>
+      <w:proofErr w:type="spellStart"/>
+      <w:r>
+        <w:t>KillFace</w:t>
+      </w:r>
+      <w:proofErr w:type="spellEnd"/>
+      <w:r>
+        <w:t xml:space="preserve"> klaar is met typen duwt hij op "plaatsen" en vertrekt om zijn trein te halen.</w:t>
       </w:r>
     </w:p>
     <w:p>
@@ -512,7 +567,21 @@
           <w:sz w:val="28"/>
           <w:szCs w:val="28"/>
         </w:rPr>
-        <w:t xml:space="preserve"> (artikel verbeteren)</w:t>
+        <w:t xml:space="preserve"> (artikel </w:t>
+      </w:r>
+      <w:r>
+        <w:rPr>
+          <w:sz w:val="28"/>
+          <w:szCs w:val="28"/>
+        </w:rPr>
+        <w:t>uitbreiden</w:t>
+      </w:r>
+      <w:r>
+        <w:rPr>
+          <w:sz w:val="28"/>
+          <w:szCs w:val="28"/>
+        </w:rPr>
+        <w:t>)</w:t>
       </w:r>
     </w:p>
     <w:p/>
@@ -551,13 +620,25 @@
         <w:rPr>
           <w:i/>
         </w:rPr>
-        <w:t>Barnaby Jones is een fervent newstopia.com g</w:t>
-      </w:r>
-      <w:r>
-        <w:rPr>
-          <w:i/>
-        </w:rPr>
-        <w:t>ebruiker en lid van de Xticles.</w:t>
+        <w:t xml:space="preserve">Barnaby Jones is een fervent </w:t>
+      </w:r>
+      <w:r>
+        <w:rPr>
+          <w:i/>
+        </w:rPr>
+        <w:t xml:space="preserve">gebruiker van </w:t>
+      </w:r>
+      <w:r>
+        <w:rPr>
+          <w:i/>
+        </w:rPr>
+        <w:t xml:space="preserve">newstopia.com </w:t>
+      </w:r>
+      <w:r>
+        <w:rPr>
+          <w:i/>
+        </w:rPr>
+        <w:t>en lid van de Xticles.</w:t>
       </w:r>
     </w:p>
     <w:p/>
@@ -580,9 +661,6 @@
       </w:r>
     </w:p>
     <w:p>
-      <w:pPr>
-        <w:jc w:val="both"/>
-      </w:pPr>
       <w:r>
         <w:t>Barnaby leest het artikel over de croque-</w:t>
       </w:r>
@@ -592,19 +670,15 @@
       <w:r>
         <w:t xml:space="preserve"> en ziet zijn kans om het streefdoel van de Xticles wat extra draagkracht te geven.</w:t>
       </w:r>
-    </w:p>
-    <w:p>
-      <w:pPr>
-        <w:jc w:val="both"/>
-      </w:pPr>
+      <w:r>
+        <w:br/>
+      </w:r>
       <w:r>
         <w:t>Hij klikt op "bewerk artikel" en logt in op newstopia.com met zijn account.</w:t>
       </w:r>
-    </w:p>
-    <w:p>
-      <w:pPr>
-        <w:jc w:val="both"/>
-      </w:pPr>
+      <w:r>
+        <w:br/>
+      </w:r>
       <w:r>
         <w:t>Na het gedeelte dat KillFace eerder had toegevoegd schrijft hij dat wanneer kaas en hesp verdwijnt er gebakken paté op de croque-</w:t>
       </w:r>
@@ -614,13 +688,16 @@
       <w:r>
         <w:t xml:space="preserve"> zal worden geserveerd.</w:t>
       </w:r>
-    </w:p>
-    <w:p>
-      <w:pPr>
-        <w:jc w:val="both"/>
-      </w:pPr>
-      <w:r>
-        <w:t>Barnaby plaatst zijn toevoeging aan het artikel.</w:t>
+      <w:r>
+        <w:br/>
+      </w:r>
+      <w:proofErr w:type="spellStart"/>
+      <w:r>
+        <w:t>Barnaby</w:t>
+      </w:r>
+      <w:proofErr w:type="spellEnd"/>
+      <w:r>
+        <w:t xml:space="preserve"> plaatst zijn toevoeging aan het artikel.</w:t>
       </w:r>
     </w:p>
     <w:p/>
@@ -655,6 +732,7 @@
         <w:rPr>
           <w:sz w:val="28"/>
           <w:szCs w:val="28"/>
+          <w:lang w:val="en-US"/>
         </w:rPr>
       </w:pPr>
       <w:r>
@@ -662,6 +740,7 @@
           <w:b/>
           <w:sz w:val="28"/>
           <w:szCs w:val="28"/>
+          <w:lang w:val="en-US"/>
         </w:rPr>
         <w:t>SCENE 3b</w:t>
       </w:r>
@@ -669,11 +748,36 @@
         <w:rPr>
           <w:sz w:val="28"/>
           <w:szCs w:val="28"/>
-        </w:rPr>
-        <w:t xml:space="preserve"> (trust-credit aftrekken)</w:t>
-      </w:r>
-    </w:p>
-    <w:p/>
+          <w:lang w:val="en-US"/>
+        </w:rPr>
+        <w:t xml:space="preserve"> (trust-credit </w:t>
+      </w:r>
+      <w:proofErr w:type="spellStart"/>
+      <w:r>
+        <w:rPr>
+          <w:sz w:val="28"/>
+          <w:szCs w:val="28"/>
+          <w:lang w:val="en-US"/>
+        </w:rPr>
+        <w:t>aftrekken</w:t>
+      </w:r>
+      <w:proofErr w:type="spellEnd"/>
+      <w:r>
+        <w:rPr>
+          <w:sz w:val="28"/>
+          <w:szCs w:val="28"/>
+          <w:lang w:val="en-US"/>
+        </w:rPr>
+        <w:t>)</w:t>
+      </w:r>
+    </w:p>
+    <w:p>
+      <w:pPr>
+        <w:rPr>
+          <w:lang w:val="en-US"/>
+        </w:rPr>
+      </w:pPr>
+    </w:p>
     <w:p>
       <w:pPr>
         <w:rPr>
@@ -696,19 +800,73 @@
         <w:rPr>
           <w:i/>
         </w:rPr>
-        <w:t xml:space="preserve">Enkele leden, waaronder Antagony vinden dat de acties </w:t>
-      </w:r>
-      <w:r>
-        <w:rPr>
-          <w:i/>
-        </w:rPr>
-        <w:t>Barnaby ‘s</w:t>
-      </w:r>
-      <w:r>
-        <w:rPr>
-          <w:i/>
-        </w:rPr>
-        <w:t xml:space="preserve"> niet op een positieve manier bijdragen tot het streefdoel van</w:t>
+        <w:t xml:space="preserve">Enkele leden, </w:t>
+      </w:r>
+      <w:proofErr w:type="gramStart"/>
+      <w:r>
+        <w:rPr>
+          <w:i/>
+        </w:rPr>
+        <w:t>waaronder</w:t>
+      </w:r>
+      <w:proofErr w:type="gramEnd"/>
+      <w:r>
+        <w:rPr>
+          <w:i/>
+        </w:rPr>
+        <w:t xml:space="preserve"> </w:t>
+      </w:r>
+      <w:proofErr w:type="spellStart"/>
+      <w:r>
+        <w:rPr>
+          <w:i/>
+        </w:rPr>
+        <w:t>Antagony</w:t>
+      </w:r>
+      <w:proofErr w:type="spellEnd"/>
+      <w:r>
+        <w:rPr>
+          <w:i/>
+        </w:rPr>
+        <w:t>,</w:t>
+      </w:r>
+      <w:r>
+        <w:rPr>
+          <w:i/>
+        </w:rPr>
+        <w:t xml:space="preserve"> vinden dat de acties</w:t>
+      </w:r>
+      <w:r>
+        <w:rPr>
+          <w:i/>
+        </w:rPr>
+        <w:t xml:space="preserve"> van</w:t>
+      </w:r>
+      <w:r>
+        <w:rPr>
+          <w:i/>
+        </w:rPr>
+        <w:t xml:space="preserve"> </w:t>
+      </w:r>
+      <w:proofErr w:type="spellStart"/>
+      <w:r>
+        <w:rPr>
+          <w:i/>
+        </w:rPr>
+        <w:t>Barnaby</w:t>
+      </w:r>
+      <w:proofErr w:type="spellEnd"/>
+      <w:r>
+        <w:rPr>
+          <w:i/>
+        </w:rPr>
+        <w:t xml:space="preserve"> </w:t>
+      </w:r>
+      <w:r>
+        <w:rPr>
+          <w:i/>
+        </w:rPr>
+        <w:t>niet op een positieve manier bijdragen tot het streefdoel van</w:t>
       </w:r>
       <w:r>
         <w:rPr>
@@ -743,20 +901,15 @@
       </w:r>
     </w:p>
     <w:p>
-      <w:pPr>
-        <w:jc w:val="both"/>
-      </w:pPr>
       <w:r>
         <w:t>Antagony logt in op</w:t>
       </w:r>
       <w:r>
         <w:t xml:space="preserve"> newstopia.com en zoekt het artikel via het trefwoord "croque-monsieur".</w:t>
       </w:r>
-    </w:p>
-    <w:p>
-      <w:pPr>
-        <w:jc w:val="both"/>
-      </w:pPr>
+      <w:r>
+        <w:br/>
+      </w:r>
       <w:r>
         <w:t xml:space="preserve">Daar geeft ze de alinea van </w:t>
       </w:r>
@@ -779,13 +932,19 @@
       <w:r>
         <w:t>" omdat ze weet dat het niet om de waarheid gaat.</w:t>
       </w:r>
-    </w:p>
-    <w:p>
-      <w:pPr>
-        <w:jc w:val="both"/>
-      </w:pPr>
-      <w:r>
-        <w:t xml:space="preserve">Ondertussen heeft ook KillFace de alinea van </w:t>
+      <w:r>
+        <w:br/>
+      </w:r>
+      <w:r>
+        <w:t xml:space="preserve">Ondertussen heeft ook </w:t>
+      </w:r>
+      <w:proofErr w:type="spellStart"/>
+      <w:r>
+        <w:t>KillFace</w:t>
+      </w:r>
+      <w:proofErr w:type="spellEnd"/>
+      <w:r>
+        <w:t xml:space="preserve"> de alinea van </w:t>
       </w:r>
       <w:proofErr w:type="spellStart"/>
       <w:r>
@@ -803,13 +962,16 @@
       <w:r>
         <w:t>" gegeven. Want ook hij weet dat de chef nooit gebakken paté zou serveren.</w:t>
       </w:r>
-    </w:p>
-    <w:p>
-      <w:pPr>
-        <w:jc w:val="both"/>
-      </w:pPr>
-      <w:r>
-        <w:t>Barnaby ‘s</w:t>
+      <w:r>
+        <w:br/>
+      </w:r>
+      <w:proofErr w:type="spellStart"/>
+      <w:r>
+        <w:t>Barnaby</w:t>
+      </w:r>
+      <w:proofErr w:type="spellEnd"/>
+      <w:r>
+        <w:t xml:space="preserve"> ‘s</w:t>
       </w:r>
       <w:r>
         <w:t xml:space="preserve"> alinea heeft nu 2 "wrong-</w:t>
@@ -828,70 +990,145 @@
       <w:r>
         <w:t xml:space="preserve"> op newstopia.com.</w:t>
       </w:r>
-    </w:p>
-    <w:p>
-      <w:pPr>
-        <w:jc w:val="both"/>
-      </w:pPr>
+      <w:r>
+        <w:br/>
+      </w:r>
+      <w:bookmarkStart w:id="0" w:name="_GoBack"/>
+      <w:bookmarkEnd w:id="0"/>
       <w:r>
         <w:t xml:space="preserve">Op zijn profiel zal </w:t>
       </w:r>
       <w:r>
-        <w:t xml:space="preserve">Barnaby ‘s </w:t>
-      </w:r>
-      <w:r>
-        <w:t>"trust-credit" ook dalen van 10 naar 9.</w:t>
+        <w:t xml:space="preserve">het </w:t>
+      </w:r>
+      <w:r>
+        <w:t>"trust-credit"</w:t>
+      </w:r>
+      <w:r>
+        <w:t xml:space="preserve"> van </w:t>
+      </w:r>
+      <w:proofErr w:type="spellStart"/>
+      <w:r>
+        <w:t>Barnaby</w:t>
+      </w:r>
+      <w:proofErr w:type="spellEnd"/>
+      <w:r>
+        <w:t xml:space="preserve"> ook dalen van 10 naar 9.</w:t>
       </w:r>
     </w:p>
     <w:p/>
-    <w:p/>
-    <w:p>
-      <w:pPr>
-        <w:rPr>
-          <w:color w:val="FF0000"/>
-        </w:rPr>
-      </w:pPr>
-    </w:p>
-    <w:p>
-      <w:pPr>
-        <w:rPr>
-          <w:color w:val="FF0000"/>
-        </w:rPr>
-      </w:pPr>
-      <w:proofErr w:type="spellStart"/>
-      <w:r>
-        <w:rPr>
-          <w:color w:val="FF0000"/>
-        </w:rPr>
-        <w:t>Note</w:t>
-      </w:r>
-      <w:proofErr w:type="spellEnd"/>
-      <w:r>
-        <w:rPr>
-          <w:color w:val="FF0000"/>
-        </w:rPr>
-        <w:t>:</w:t>
-      </w:r>
-      <w:r>
-        <w:rPr>
-          <w:color w:val="FF0000"/>
-        </w:rPr>
+    <w:p>
+      <w:pPr>
+        <w:rPr>
+          <w:sz w:val="28"/>
+          <w:szCs w:val="28"/>
+        </w:rPr>
+      </w:pPr>
+      <w:r>
+        <w:rPr>
+          <w:b/>
+          <w:sz w:val="28"/>
+          <w:szCs w:val="28"/>
+        </w:rPr>
+        <w:t>SCENE 3c</w:t>
+      </w:r>
+      <w:r>
+        <w:rPr>
+          <w:sz w:val="28"/>
+          <w:szCs w:val="28"/>
+        </w:rPr>
+        <w:t xml:space="preserve"> (</w:t>
+      </w:r>
+      <w:r>
+        <w:rPr>
+          <w:sz w:val="28"/>
+          <w:szCs w:val="28"/>
+        </w:rPr>
+        <w:t>artikel verbeteren</w:t>
+      </w:r>
+      <w:r>
+        <w:rPr>
+          <w:sz w:val="28"/>
+          <w:szCs w:val="28"/>
+        </w:rPr>
+        <w:t>)</w:t>
+      </w:r>
+    </w:p>
+    <w:p>
+      <w:pPr>
+        <w:rPr>
+          <w:i/>
+        </w:rPr>
+      </w:pPr>
+      <w:r>
+        <w:rPr>
+          <w:i/>
+        </w:rPr>
+        <w:t xml:space="preserve">De chef-kok heeft </w:t>
+      </w:r>
+      <w:r>
+        <w:rPr>
+          <w:i/>
+        </w:rPr>
+        <w:t>intussen opgevangen dat er een artikel is geschreven op newstopia.com over zijn croque-monsieurs. Omdat hij geen paniek wil zaaien onder de studenten surft hij snel naar de website om na te gaan of de feiten wel kloppen.</w:t>
+      </w:r>
+    </w:p>
+    <w:p>
+      <w:pPr>
+        <w:rPr>
+          <w:i/>
+        </w:rPr>
+      </w:pPr>
+    </w:p>
+    <w:p>
+      <w:r>
+        <w:t xml:space="preserve">De chef-kok komt terecht op newstopia.com en ziet het artikel over zijn croque-monsieurs meteen in het “meest gelezen” gedeelte staan. </w:t>
+      </w:r>
+      <w:r>
         <w:br/>
-        <w:t>Er is nog een neutrale aanpassing nodig. Zo “overschrijf” je een alinea zonder de auteur te “dis-</w:t>
-      </w:r>
-      <w:proofErr w:type="spellStart"/>
-      <w:r>
-        <w:rPr>
-          <w:color w:val="FF0000"/>
-        </w:rPr>
-        <w:t>trusten</w:t>
-      </w:r>
-      <w:proofErr w:type="spellEnd"/>
-      <w:r>
-        <w:rPr>
-          <w:color w:val="FF0000"/>
-        </w:rPr>
-        <w:t>” maar omdat er nieuwe info aanwezig is bv.</w:t>
+        <w:t>Hij klikt er op en ziet dat het huidige artikel wel correct is naar wat hij mensen heeft verteld, maar hij merkt ook dat hij zich versproken heeft en dat het dus toch niet helemaal juist is.</w:t>
+      </w:r>
+      <w:r>
+        <w:br/>
+        <w:t xml:space="preserve">De delen van </w:t>
+      </w:r>
+      <w:proofErr w:type="spellStart"/>
+      <w:r>
+        <w:t>AwesomeX</w:t>
+      </w:r>
+      <w:proofErr w:type="spellEnd"/>
+      <w:r>
+        <w:t xml:space="preserve"> en </w:t>
+      </w:r>
+      <w:proofErr w:type="spellStart"/>
+      <w:r>
+        <w:t>Killface</w:t>
+      </w:r>
+      <w:proofErr w:type="spellEnd"/>
+      <w:r>
+        <w:t xml:space="preserve"> geeft hij een “support-</w:t>
+      </w:r>
+      <w:proofErr w:type="spellStart"/>
+      <w:r>
+        <w:t>vote</w:t>
+      </w:r>
+      <w:proofErr w:type="spellEnd"/>
+      <w:r>
+        <w:t xml:space="preserve">”, maar hij verandert wel de termijn waarop deze veranderingen zullen plaatsvinden. </w:t>
+      </w:r>
+      <w:r>
+        <w:br/>
+      </w:r>
+      <w:r>
+        <w:t xml:space="preserve">Er staat nu in het artikel dat zowel de kaas als hesp zullen verdwijnen bij de start van het volgende </w:t>
+      </w:r>
+      <w:proofErr w:type="gramStart"/>
+      <w:r>
+        <w:t>academiejaar</w:t>
+      </w:r>
+      <w:proofErr w:type="gramEnd"/>
+      <w:r>
+        <w:t xml:space="preserve">. </w:t>
       </w:r>
     </w:p>
     <w:sectPr>
@@ -1294,15 +1531,15 @@
     <w:lsdException w:name="List Table 6 Colorful Accent 6" w:uiPriority="51"/>
     <w:lsdException w:name="List Table 7 Colorful Accent 6" w:uiPriority="52"/>
   </w:latentStyles>
-  <w:style w:type="paragraph" w:default="1" w:styleId="Standaard">
+  <w:style w:type="paragraph" w:default="1" w:styleId="Normal">
     <w:name w:val="Normal"/>
     <w:qFormat/>
   </w:style>
-  <w:style w:type="paragraph" w:styleId="Kop1">
+  <w:style w:type="paragraph" w:styleId="Heading1">
     <w:name w:val="heading 1"/>
-    <w:basedOn w:val="Standaard"/>
-    <w:next w:val="Standaard"/>
-    <w:link w:val="Kop1Char"/>
+    <w:basedOn w:val="Normal"/>
+    <w:next w:val="Normal"/>
+    <w:link w:val="Heading1Char"/>
     <w:uiPriority w:val="9"/>
     <w:qFormat/>
     <w:rsid w:val="00C86BF9"/>
@@ -1319,13 +1556,13 @@
       <w:szCs w:val="32"/>
     </w:rPr>
   </w:style>
-  <w:style w:type="character" w:default="1" w:styleId="Standaardalinea-lettertype">
+  <w:style w:type="character" w:default="1" w:styleId="DefaultParagraphFont">
     <w:name w:val="Default Paragraph Font"/>
     <w:uiPriority w:val="1"/>
     <w:semiHidden/>
     <w:unhideWhenUsed/>
   </w:style>
-  <w:style w:type="table" w:default="1" w:styleId="Standaardtabel">
+  <w:style w:type="table" w:default="1" w:styleId="TableNormal">
     <w:name w:val="Normal Table"/>
     <w:uiPriority w:val="99"/>
     <w:semiHidden/>
@@ -1340,16 +1577,16 @@
       </w:tblCellMar>
     </w:tblPr>
   </w:style>
-  <w:style w:type="numbering" w:default="1" w:styleId="Geenlijst">
+  <w:style w:type="numbering" w:default="1" w:styleId="NoList">
     <w:name w:val="No List"/>
     <w:uiPriority w:val="99"/>
     <w:semiHidden/>
     <w:unhideWhenUsed/>
   </w:style>
-  <w:style w:type="character" w:customStyle="1" w:styleId="Kop1Char">
-    <w:name w:val="Kop 1 Char"/>
-    <w:basedOn w:val="Standaardalinea-lettertype"/>
-    <w:link w:val="Kop1"/>
+  <w:style w:type="character" w:customStyle="1" w:styleId="Heading1Char">
+    <w:name w:val="Heading 1 Char"/>
+    <w:basedOn w:val="DefaultParagraphFont"/>
+    <w:link w:val="Heading1"/>
     <w:uiPriority w:val="9"/>
     <w:rsid w:val="00C86BF9"/>
     <w:rPr>

</xml_diff>